<commit_message>
Update user manuals with comprehensive system documentation
- Approvals Manual: Add auto-escalation, amount limits, hold action,
  detailed email approval flow with token authentication
- Settings Manual: Add 12+ email protocols (SMTP, Microsoft Graph,
  Gmail API, AWS SES, SendGrid, Mailgun, Exchange EWS), dark mode,
  theme settings, import/export functionality
- Regenerate all 18 manuals with latest system features

Co-Authored-By: Claude Opus 4.5 <noreply@anthropic.com>
</commit_message>
<xml_diff>
--- a/docs/manuals/console/05_Approvals_Module_Manual.docx
+++ b/docs/manuals/console/05_Approvals_Module_Manual.docx
@@ -110,22 +110,37 @@
     </w:p>
     <w:p>
       <w:r>
-        <w:t>8. Adding Comments</w:t>
+        <w:t>8. Putting on Hold</w:t>
       </w:r>
     </w:p>
     <w:p>
       <w:r>
-        <w:t>9. Email Approvals</w:t>
+        <w:t>9. Adding Comments</w:t>
       </w:r>
     </w:p>
     <w:p>
       <w:r>
-        <w:t>10. Approval History</w:t>
+        <w:t>10. Email Approvals</w:t>
       </w:r>
     </w:p>
     <w:p>
       <w:r>
-        <w:t>11. Best Practices</w:t>
+        <w:t>11. Auto-Escalation and Amount Limits</w:t>
+      </w:r>
+    </w:p>
+    <w:p>
+      <w:r>
+        <w:t>12. Multi-Level Approvals</w:t>
+      </w:r>
+    </w:p>
+    <w:p>
+      <w:r>
+        <w:t>13. Approval History</w:t>
+      </w:r>
+    </w:p>
+    <w:p>
+      <w:r>
+        <w:t>14. Best Practices</w:t>
       </w:r>
     </w:p>
     <w:p>
@@ -196,7 +211,7 @@
         <w:pStyle w:val="ListBullet"/>
       </w:pPr>
       <w:r>
-        <w:t>Escalate complex cases</w:t>
+        <w:t>Escalate complex cases to higher authority</w:t>
       </w:r>
     </w:p>
     <w:p>
@@ -204,7 +219,23 @@
         <w:pStyle w:val="ListBullet"/>
       </w:pPr>
       <w:r>
+        <w:t>Put submissions on hold when needed</w:t>
+      </w:r>
+    </w:p>
+    <w:p>
+      <w:pPr>
+        <w:pStyle w:val="ListBullet"/>
+      </w:pPr>
+      <w:r>
         <w:t>Add comments and feedback</w:t>
+      </w:r>
+    </w:p>
+    <w:p>
+      <w:pPr>
+        <w:pStyle w:val="ListBullet"/>
+      </w:pPr>
+      <w:r>
+        <w:t>Approve directly from email notifications</w:t>
       </w:r>
     </w:p>
     <w:p>
@@ -418,7 +449,7 @@
         <w:pStyle w:val="ListBullet"/>
       </w:pPr>
       <w:r>
-        <w:t>Email notification with workflow details</w:t>
+        <w:t>Email notification with workflow details and summary</w:t>
       </w:r>
     </w:p>
     <w:p>
@@ -434,7 +465,15 @@
         <w:pStyle w:val="ListBullet"/>
       </w:pPr>
       <w:r>
-        <w:t>Direct email approval links (if configured)</w:t>
+        <w:t>Direct email approval links with Approve/Reject buttons</w:t>
+      </w:r>
+    </w:p>
+    <w:p>
+      <w:pPr>
+        <w:pStyle w:val="ListBullet"/>
+      </w:pPr>
+      <w:r>
+        <w:t>Submission title in email subject for easy identification</w:t>
       </w:r>
     </w:p>
     <w:p>
@@ -542,6 +581,28 @@
           </w:tcPr>
           <w:p>
             <w:r>
+              <w:t>Title</w:t>
+            </w:r>
+          </w:p>
+        </w:tc>
+        <w:tc>
+          <w:tcPr>
+            <w:tcW w:type="dxa" w:w="6480"/>
+          </w:tcPr>
+          <w:p>
+            <w:r>
+              <w:t>Submission title (from designated title field)</w:t>
+            </w:r>
+          </w:p>
+        </w:tc>
+      </w:tr>
+      <w:tr>
+        <w:tc>
+          <w:tcPr>
+            <w:tcW w:type="dxa" w:w="2880"/>
+          </w:tcPr>
+          <w:p>
+            <w:r>
               <w:t>Workflow</w:t>
             </w:r>
           </w:p>
@@ -553,6 +614,28 @@
           <w:p>
             <w:r>
               <w:t>Name of the workflow type</w:t>
+            </w:r>
+          </w:p>
+        </w:tc>
+      </w:tr>
+      <w:tr>
+        <w:tc>
+          <w:tcPr>
+            <w:tcW w:type="dxa" w:w="2880"/>
+          </w:tcPr>
+          <w:p>
+            <w:r>
+              <w:t>Category</w:t>
+            </w:r>
+          </w:p>
+        </w:tc>
+        <w:tc>
+          <w:tcPr>
+            <w:tcW w:type="dxa" w:w="6480"/>
+          </w:tcPr>
+          <w:p>
+            <w:r>
+              <w:t>Financial or Non-Financial</w:t>
             </w:r>
           </w:p>
         </w:tc>
@@ -662,7 +745,7 @@
           </w:tcPr>
           <w:p>
             <w:r>
-              <w:t>Current status (Pending, Escalated)</w:t>
+              <w:t>Current status (Pending, Escalated, On Hold)</w:t>
             </w:r>
           </w:p>
         </w:tc>
@@ -793,6 +876,28 @@
           <w:p>
             <w:r>
               <w:t>Filter by specific workflow name</w:t>
+            </w:r>
+          </w:p>
+        </w:tc>
+      </w:tr>
+      <w:tr>
+        <w:tc>
+          <w:tcPr>
+            <w:tcW w:type="dxa" w:w="2880"/>
+          </w:tcPr>
+          <w:p>
+            <w:r>
+              <w:t>Category</w:t>
+            </w:r>
+          </w:p>
+        </w:tc>
+        <w:tc>
+          <w:tcPr>
+            <w:tcW w:type="dxa" w:w="6480"/>
+          </w:tcPr>
+          <w:p>
+            <w:r>
+              <w:t>Financial, Non-Financial</w:t>
             </w:r>
           </w:p>
         </w:tc>
@@ -880,7 +985,7 @@
           </w:tcPr>
           <w:p>
             <w:r>
-              <w:t>Pending, Escalated</w:t>
+              <w:t>Pending, Escalated, On Hold</w:t>
             </w:r>
           </w:p>
         </w:tc>
@@ -940,7 +1045,7 @@
         <w:t xml:space="preserve">TIP: </w:t>
       </w:r>
       <w:r>
-        <w:t>Processing older items first ensures timely approvals and avoids escalations.</w:t>
+        <w:t>Processing older items first ensures timely approvals and avoids automatic escalations.</w:t>
       </w:r>
     </w:p>
     <w:p>
@@ -1072,7 +1177,7 @@
           </w:tcPr>
           <w:p>
             <w:r>
-              <w:t>Reference number, workflow name, status badge</w:t>
+              <w:t>Reference number, workflow name, title, status badge</w:t>
             </w:r>
           </w:p>
         </w:tc>
@@ -1094,7 +1199,7 @@
           </w:tcPr>
           <w:p>
             <w:r>
-              <w:t>Key information: initiator, date, amount, SBU</w:t>
+              <w:t>Key information: initiator, date, amount, SBU, category</w:t>
             </w:r>
           </w:p>
         </w:tc>
@@ -1116,7 +1221,7 @@
           </w:tcPr>
           <w:p>
             <w:r>
-              <w:t>All submitted field values organized by groups</w:t>
+              <w:t>All submitted field values organized by groups/screens</w:t>
             </w:r>
           </w:p>
         </w:tc>
@@ -1182,7 +1287,7 @@
           </w:tcPr>
           <w:p>
             <w:r>
-              <w:t>Approve, Reject, Escalate buttons</w:t>
+              <w:t>Approve, Reject, Escalate, Hold buttons</w:t>
             </w:r>
           </w:p>
         </w:tc>
@@ -1218,7 +1323,7 @@
         <w:pStyle w:val="Heading2"/>
       </w:pPr>
       <w:r>
-        <w:t>4.3 Reviewing Form Data</w:t>
+        <w:t>4.3 Multi-Step Form Data</w:t>
       </w:r>
     </w:p>
     <w:p>
@@ -1227,7 +1332,7 @@
           <w:b w:val="0"/>
           <w:i w:val="0"/>
         </w:rPr>
-        <w:t>The Form Data section displays all information entered by the initiator:</w:t>
+        <w:t>For workflows with multiple screens (wizard-style forms):</w:t>
       </w:r>
     </w:p>
     <w:p>
@@ -1235,7 +1340,7 @@
         <w:pStyle w:val="ListBullet"/>
       </w:pPr>
       <w:r>
-        <w:t>Fields are grouped by their form groups</w:t>
+        <w:t>Data is organized by screen/step</w:t>
       </w:r>
     </w:p>
     <w:p>
@@ -1243,7 +1348,7 @@
         <w:pStyle w:val="ListBullet"/>
       </w:pPr>
       <w:r>
-        <w:t>Collapsible groups can be expanded/collapsed</w:t>
+        <w:t>Each screen's fields are grouped together</w:t>
       </w:r>
     </w:p>
     <w:p>
@@ -1251,7 +1356,7 @@
         <w:pStyle w:val="ListBullet"/>
       </w:pPr>
       <w:r>
-        <w:t>Field labels and values are clearly displayed</w:t>
+        <w:t>Screen titles help navigate complex submissions</w:t>
       </w:r>
     </w:p>
     <w:p>
@@ -1259,7 +1364,7 @@
         <w:pStyle w:val="ListBullet"/>
       </w:pPr>
       <w:r>
-        <w:t>Empty optional fields may be hidden or shown as '-'</w:t>
+        <w:t>All screens are visible in the detail view</w:t>
       </w:r>
     </w:p>
     <w:p>
@@ -1267,7 +1372,7 @@
         <w:pStyle w:val="Heading2"/>
       </w:pPr>
       <w:r>
-        <w:t>4.4 Viewing Attachments</w:t>
+        <w:t>4.4 Reviewing Attachments</w:t>
       </w:r>
     </w:p>
     <w:p>
@@ -1421,7 +1526,7 @@
         <w:t xml:space="preserve">Step 4: </w:t>
       </w:r>
       <w:r>
-        <w:t>Click the 'Approve' button</w:t>
+        <w:t>Verify amounts are within your approval authority</w:t>
       </w:r>
     </w:p>
     <w:p>
@@ -1433,7 +1538,7 @@
         <w:t xml:space="preserve">Step 5: </w:t>
       </w:r>
       <w:r>
-        <w:t>Add comments (optional or required based on configuration)</w:t>
+        <w:t>Click the 'Approve' button</w:t>
       </w:r>
     </w:p>
     <w:p>
@@ -1445,7 +1550,7 @@
         <w:t xml:space="preserve">Step 6: </w:t>
       </w:r>
       <w:r>
-        <w:t>Click 'Confirm' to complete the approval</w:t>
+        <w:t>Add comments (optional or required based on configuration)</w:t>
       </w:r>
     </w:p>
     <w:p>
@@ -1457,6 +1562,18 @@
         <w:t xml:space="preserve">Step 7: </w:t>
       </w:r>
       <w:r>
+        <w:t>Click 'Confirm' to complete the approval</w:t>
+      </w:r>
+    </w:p>
+    <w:p>
+      <w:r>
+        <w:rPr>
+          <w:b/>
+          <w:color w:val="0066CC"/>
+        </w:rPr>
+        <w:t xml:space="preserve">Step 8: </w:t>
+      </w:r>
+      <w:r>
         <w:t>Success message confirms the approval</w:t>
       </w:r>
     </w:p>
@@ -1489,7 +1606,157 @@
         <w:pStyle w:val="Heading2"/>
       </w:pPr>
       <w:r>
-        <w:t>5.2 What Happens After Approval</w:t>
+        <w:t>5.2 Approval Authority Check</w:t>
+      </w:r>
+    </w:p>
+    <w:p>
+      <w:r>
+        <w:rPr>
+          <w:b w:val="0"/>
+          <w:i w:val="0"/>
+        </w:rPr>
+        <w:t>For financial workflows, the system checks your approval authority:</w:t>
+      </w:r>
+    </w:p>
+    <w:tbl>
+      <w:tblPr>
+        <w:tblStyle w:val="TableGrid"/>
+        <w:tblW w:type="auto" w:w="0"/>
+        <w:jc w:val="center"/>
+        <w:tblLook w:firstColumn="1" w:firstRow="1" w:lastColumn="0" w:lastRow="0" w:noHBand="0" w:noVBand="1" w:val="04A0"/>
+      </w:tblPr>
+      <w:tblGrid>
+        <w:gridCol w:w="4320"/>
+        <w:gridCol w:w="4320"/>
+      </w:tblGrid>
+      <w:tr>
+        <w:tc>
+          <w:tcPr>
+            <w:tcW w:type="dxa" w:w="3600"/>
+            <w:shd w:fill="003366"/>
+          </w:tcPr>
+          <w:p>
+            <w:r>
+              <w:rPr>
+                <w:b/>
+                <w:color w:val="FFFFFF"/>
+              </w:rPr>
+              <w:t>Scenario</w:t>
+            </w:r>
+          </w:p>
+        </w:tc>
+        <w:tc>
+          <w:tcPr>
+            <w:tcW w:type="dxa" w:w="5760"/>
+            <w:shd w:fill="003366"/>
+          </w:tcPr>
+          <w:p>
+            <w:r>
+              <w:rPr>
+                <w:b/>
+                <w:color w:val="FFFFFF"/>
+              </w:rPr>
+              <w:t>Result</w:t>
+            </w:r>
+          </w:p>
+        </w:tc>
+      </w:tr>
+      <w:tr>
+        <w:tc>
+          <w:tcPr>
+            <w:tcW w:type="dxa" w:w="3600"/>
+          </w:tcPr>
+          <w:p>
+            <w:r>
+              <w:t>Amount within your limit</w:t>
+            </w:r>
+          </w:p>
+        </w:tc>
+        <w:tc>
+          <w:tcPr>
+            <w:tcW w:type="dxa" w:w="5760"/>
+          </w:tcPr>
+          <w:p>
+            <w:r>
+              <w:t>Approval proceeds normally</w:t>
+            </w:r>
+          </w:p>
+        </w:tc>
+      </w:tr>
+      <w:tr>
+        <w:tc>
+          <w:tcPr>
+            <w:tcW w:type="dxa" w:w="3600"/>
+          </w:tcPr>
+          <w:p>
+            <w:r>
+              <w:t>Amount exceeds your limit</w:t>
+            </w:r>
+          </w:p>
+        </w:tc>
+        <w:tc>
+          <w:tcPr>
+            <w:tcW w:type="dxa" w:w="5760"/>
+          </w:tcPr>
+          <w:p>
+            <w:r>
+              <w:t>Warning displayed; may auto-escalate</w:t>
+            </w:r>
+          </w:p>
+        </w:tc>
+      </w:tr>
+      <w:tr>
+        <w:tc>
+          <w:tcPr>
+            <w:tcW w:type="dxa" w:w="3600"/>
+          </w:tcPr>
+          <w:p>
+            <w:r>
+              <w:t>Unlimited approval authority</w:t>
+            </w:r>
+          </w:p>
+        </w:tc>
+        <w:tc>
+          <w:tcPr>
+            <w:tcW w:type="dxa" w:w="5760"/>
+          </w:tcPr>
+          <w:p>
+            <w:r>
+              <w:t>Can approve any amount</w:t>
+            </w:r>
+          </w:p>
+        </w:tc>
+      </w:tr>
+      <w:tr>
+        <w:tc>
+          <w:tcPr>
+            <w:tcW w:type="dxa" w:w="3600"/>
+          </w:tcPr>
+          <w:p>
+            <w:r>
+              <w:t>No amount field (non-financial)</w:t>
+            </w:r>
+          </w:p>
+        </w:tc>
+        <w:tc>
+          <w:tcPr>
+            <w:tcW w:type="dxa" w:w="5760"/>
+          </w:tcPr>
+          <w:p>
+            <w:r>
+              <w:t>No authority check needed</w:t>
+            </w:r>
+          </w:p>
+        </w:tc>
+      </w:tr>
+    </w:tbl>
+    <w:p/>
+    <w:p>
+      <w:pPr>
+        <w:pStyle w:val="Heading2"/>
+      </w:pPr>
+      <w:r>
+        <w:t>5.3 What Happens After Approval</w:t>
       </w:r>
     </w:p>
     <w:tbl>
@@ -1586,7 +1853,7 @@
           </w:tcPr>
           <w:p>
             <w:r>
-              <w:t>Amount exceeds your limit</w:t>
+              <w:t>Amount exceeds next approver's limit</w:t>
             </w:r>
           </w:p>
         </w:tc>
@@ -1596,62 +1863,35 @@
           </w:tcPr>
           <w:p>
             <w:r>
-              <w:t>Workflow moves to higher authority</w:t>
+              <w:t>Workflow escalates to higher authority</w:t>
+            </w:r>
+          </w:p>
+        </w:tc>
+      </w:tr>
+      <w:tr>
+        <w:tc>
+          <w:tcPr>
+            <w:tcW w:type="dxa" w:w="3600"/>
+          </w:tcPr>
+          <w:p>
+            <w:r>
+              <w:t>Initiator notification</w:t>
+            </w:r>
+          </w:p>
+        </w:tc>
+        <w:tc>
+          <w:tcPr>
+            <w:tcW w:type="dxa" w:w="5760"/>
+          </w:tcPr>
+          <w:p>
+            <w:r>
+              <w:t>Email sent to initiator about approval</w:t>
             </w:r>
           </w:p>
         </w:tc>
       </w:tr>
     </w:tbl>
     <w:p/>
-    <w:p>
-      <w:pPr>
-        <w:pStyle w:val="Heading2"/>
-      </w:pPr>
-      <w:r>
-        <w:t>5.3 Multi-Level Approval Flow</w:t>
-      </w:r>
-    </w:p>
-    <w:p/>
-    <w:p>
-      <w:pPr>
-        <w:ind w:left="720"/>
-      </w:pPr>
-      <w:r>
-        <w:rPr>
-          <w:b/>
-          <w:color w:val="006633"/>
-        </w:rPr>
-        <w:t>Example: Multi-Level Approval Example</w:t>
-        <w:br/>
-      </w:r>
-      <w:r>
-        <w:rPr>
-          <w:i/>
-          <w:sz w:val="20"/>
-        </w:rPr>
-        <w:t>Workflow: Purchase Request for $5,000</w:t>
-        <w:br/>
-        <w:br/>
-        <w:t>Level 1: Department Manager (You)</w:t>
-        <w:br/>
-        <w:t>- You review and approve</w:t>
-        <w:br/>
-        <w:t>- Workflow moves to Level 2</w:t>
-        <w:br/>
-        <w:br/>
-        <w:t>Level 2: Finance Manager</w:t>
-        <w:br/>
-        <w:t>- Reviews and approves</w:t>
-        <w:br/>
-        <w:t>- Workflow fully approved</w:t>
-        <w:br/>
-        <w:br/>
-        <w:t>Final Status: APPROVED</w:t>
-        <w:br/>
-        <w:t>Initiator notified of approval</w:t>
-        <w:br/>
-      </w:r>
-    </w:p>
     <w:p>
       <w:pPr>
         <w:pStyle w:val="Heading1"/>
@@ -1893,7 +2133,7 @@
         <w:pStyle w:val="ListBullet"/>
       </w:pPr>
       <w:r>
-        <w:t>Initiator is notified via email</w:t>
+        <w:t>Initiator is notified via email with rejection reason</w:t>
       </w:r>
     </w:p>
     <w:p>
@@ -1997,7 +2237,7 @@
         <w:pStyle w:val="Heading2"/>
       </w:pPr>
       <w:r>
-        <w:t>7.2 Escalation Process</w:t>
+        <w:t>7.2 Manual Escalation Process</w:t>
       </w:r>
     </w:p>
     <w:p>
@@ -2231,7 +2471,238 @@
         <w:pStyle w:val="Heading1"/>
       </w:pPr>
       <w:r>
-        <w:t>8. Adding Comments</w:t>
+        <w:t>8. Putting on Hold</w:t>
+      </w:r>
+    </w:p>
+    <w:p>
+      <w:r>
+        <w:rPr>
+          <w:b w:val="0"/>
+          <w:i w:val="0"/>
+        </w:rPr>
+        <w:t>The Hold action temporarily pauses a workflow when you need more time or additional information before making a decision.</w:t>
+      </w:r>
+    </w:p>
+    <w:p>
+      <w:pPr>
+        <w:pStyle w:val="Heading2"/>
+      </w:pPr>
+      <w:r>
+        <w:t>8.1 When to Use Hold</w:t>
+      </w:r>
+    </w:p>
+    <w:p>
+      <w:pPr>
+        <w:pStyle w:val="ListBullet"/>
+      </w:pPr>
+      <w:r>
+        <w:t>Waiting for additional documentation</w:t>
+      </w:r>
+    </w:p>
+    <w:p>
+      <w:pPr>
+        <w:pStyle w:val="ListBullet"/>
+      </w:pPr>
+      <w:r>
+        <w:t>Need clarification from the initiator</w:t>
+      </w:r>
+    </w:p>
+    <w:p>
+      <w:pPr>
+        <w:pStyle w:val="ListBullet"/>
+      </w:pPr>
+      <w:r>
+        <w:t>Pending external verification</w:t>
+      </w:r>
+    </w:p>
+    <w:p>
+      <w:pPr>
+        <w:pStyle w:val="ListBullet"/>
+      </w:pPr>
+      <w:r>
+        <w:t>Requires coordination with other parties</w:t>
+      </w:r>
+    </w:p>
+    <w:p>
+      <w:pPr>
+        <w:pStyle w:val="ListBullet"/>
+      </w:pPr>
+      <w:r>
+        <w:t>Time-sensitive matters that cannot be decided immediately</w:t>
+      </w:r>
+    </w:p>
+    <w:p>
+      <w:pPr>
+        <w:pStyle w:val="Heading2"/>
+      </w:pPr>
+      <w:r>
+        <w:t>8.2 Hold Process</w:t>
+      </w:r>
+    </w:p>
+    <w:p>
+      <w:r>
+        <w:rPr>
+          <w:b/>
+          <w:i w:val="0"/>
+        </w:rPr>
+        <w:t>Steps:</w:t>
+      </w:r>
+    </w:p>
+    <w:p>
+      <w:r>
+        <w:rPr>
+          <w:b/>
+          <w:color w:val="0066CC"/>
+        </w:rPr>
+        <w:t xml:space="preserve">Step 1: </w:t>
+      </w:r>
+      <w:r>
+        <w:t>Open the workflow detail page</w:t>
+      </w:r>
+    </w:p>
+    <w:p>
+      <w:r>
+        <w:rPr>
+          <w:b/>
+          <w:color w:val="0066CC"/>
+        </w:rPr>
+        <w:t xml:space="preserve">Step 2: </w:t>
+      </w:r>
+      <w:r>
+        <w:t>Click the 'Hold' button</w:t>
+      </w:r>
+    </w:p>
+    <w:p>
+      <w:r>
+        <w:rPr>
+          <w:b/>
+          <w:color w:val="0066CC"/>
+        </w:rPr>
+        <w:t xml:space="preserve">Step 3: </w:t>
+      </w:r>
+      <w:r>
+        <w:t>Enter a reason for holding (required)</w:t>
+      </w:r>
+    </w:p>
+    <w:p>
+      <w:r>
+        <w:rPr>
+          <w:b/>
+          <w:color w:val="0066CC"/>
+        </w:rPr>
+        <w:t xml:space="preserve">Step 4: </w:t>
+      </w:r>
+      <w:r>
+        <w:t>Click 'Confirm' to place on hold</w:t>
+      </w:r>
+    </w:p>
+    <w:p>
+      <w:r>
+        <w:rPr>
+          <w:b/>
+          <w:color w:val="0066CC"/>
+        </w:rPr>
+        <w:t xml:space="preserve">Step 5: </w:t>
+      </w:r>
+      <w:r>
+        <w:t>Workflow status changes to 'On Hold'</w:t>
+      </w:r>
+    </w:p>
+    <w:p>
+      <w:pPr>
+        <w:pStyle w:val="Heading2"/>
+      </w:pPr>
+      <w:r>
+        <w:t>8.3 Resuming from Hold</w:t>
+      </w:r>
+    </w:p>
+    <w:p>
+      <w:r>
+        <w:rPr>
+          <w:b w:val="0"/>
+          <w:i w:val="0"/>
+        </w:rPr>
+        <w:t>When ready to process a held workflow:</w:t>
+      </w:r>
+    </w:p>
+    <w:p>
+      <w:r>
+        <w:rPr>
+          <w:b/>
+          <w:i w:val="0"/>
+        </w:rPr>
+        <w:t>Steps:</w:t>
+      </w:r>
+    </w:p>
+    <w:p>
+      <w:r>
+        <w:rPr>
+          <w:b/>
+          <w:color w:val="0066CC"/>
+        </w:rPr>
+        <w:t xml:space="preserve">Step 1: </w:t>
+      </w:r>
+      <w:r>
+        <w:t>Open the held workflow</w:t>
+      </w:r>
+    </w:p>
+    <w:p>
+      <w:r>
+        <w:rPr>
+          <w:b/>
+          <w:color w:val="0066CC"/>
+        </w:rPr>
+        <w:t xml:space="preserve">Step 2: </w:t>
+      </w:r>
+      <w:r>
+        <w:t>Review any updates or additional information</w:t>
+      </w:r>
+    </w:p>
+    <w:p>
+      <w:r>
+        <w:rPr>
+          <w:b/>
+          <w:color w:val="0066CC"/>
+        </w:rPr>
+        <w:t xml:space="preserve">Step 3: </w:t>
+      </w:r>
+      <w:r>
+        <w:t>Click 'Approve', 'Reject', or 'Escalate' as appropriate</w:t>
+      </w:r>
+    </w:p>
+    <w:p>
+      <w:r>
+        <w:rPr>
+          <w:b/>
+          <w:color w:val="0066CC"/>
+        </w:rPr>
+        <w:t xml:space="preserve">Step 4: </w:t>
+      </w:r>
+      <w:r>
+        <w:t>The workflow resumes normal processing</w:t>
+      </w:r>
+    </w:p>
+    <w:p>
+      <w:pPr>
+        <w:ind w:left="360" w:right="360"/>
+      </w:pPr>
+      <w:r>
+        <w:rPr>
+          <w:b/>
+          <w:color w:val="009900"/>
+        </w:rPr>
+        <w:t xml:space="preserve">TIP: </w:t>
+      </w:r>
+      <w:r>
+        <w:t>Workflows on hold do not auto-escalate. Monitor held items to avoid excessive delays.</w:t>
+      </w:r>
+    </w:p>
+    <w:p>
+      <w:pPr>
+        <w:pStyle w:val="Heading1"/>
+      </w:pPr>
+      <w:r>
+        <w:t>9. Adding Comments</w:t>
       </w:r>
     </w:p>
     <w:p>
@@ -2248,7 +2719,7 @@
         <w:pStyle w:val="Heading2"/>
       </w:pPr>
       <w:r>
-        <w:t>8.1 When Comments Are Required</w:t>
+        <w:t>9.1 When Comments Are Required</w:t>
       </w:r>
     </w:p>
     <w:tbl>
@@ -2382,6 +2853,28 @@
           </w:p>
         </w:tc>
       </w:tr>
+      <w:tr>
+        <w:tc>
+          <w:tcPr>
+            <w:tcW w:type="dxa" w:w="4320"/>
+          </w:tcPr>
+          <w:p>
+            <w:r>
+              <w:t>Hold</w:t>
+            </w:r>
+          </w:p>
+        </w:tc>
+        <w:tc>
+          <w:tcPr>
+            <w:tcW w:type="dxa" w:w="5040"/>
+          </w:tcPr>
+          <w:p>
+            <w:r>
+              <w:t>Always required</w:t>
+            </w:r>
+          </w:p>
+        </w:tc>
+      </w:tr>
     </w:tbl>
     <w:p/>
     <w:p>
@@ -2389,7 +2882,7 @@
         <w:pStyle w:val="Heading2"/>
       </w:pPr>
       <w:r>
-        <w:t>8.2 Writing Useful Comments</w:t>
+        <w:t>9.2 Writing Useful Comments</w:t>
       </w:r>
     </w:p>
     <w:p>
@@ -2463,7 +2956,7 @@
         <w:pStyle w:val="Heading1"/>
       </w:pPr>
       <w:r>
-        <w:t>9. Email Approvals</w:t>
+        <w:t>10. Email Approvals</w:t>
       </w:r>
     </w:p>
     <w:p>
@@ -2472,7 +2965,7 @@
           <w:b w:val="0"/>
           <w:i w:val="0"/>
         </w:rPr>
-        <w:t>For convenience, the system may send email notifications with direct approval links, allowing you to approve or reject without logging into the system.</w:t>
+        <w:t>The system sends email notifications with direct approval links, allowing you to approve, reject, or escalate without logging into the system.</w:t>
       </w:r>
     </w:p>
     <w:p>
@@ -2480,7 +2973,7 @@
         <w:pStyle w:val="Heading2"/>
       </w:pPr>
       <w:r>
-        <w:t>9.1 Email Notification Contents</w:t>
+        <w:t>10.1 Email Notification Contents</w:t>
       </w:r>
     </w:p>
     <w:p>
@@ -2488,7 +2981,7 @@
         <w:pStyle w:val="ListBullet"/>
       </w:pPr>
       <w:r>
-        <w:t>Workflow reference number and name</w:t>
+        <w:t>Subject includes submission title for easy identification</w:t>
       </w:r>
     </w:p>
     <w:p>
@@ -2496,7 +2989,7 @@
         <w:pStyle w:val="ListBullet"/>
       </w:pPr>
       <w:r>
-        <w:t>Initiator information</w:t>
+        <w:t>Workflow reference number and name</w:t>
       </w:r>
     </w:p>
     <w:p>
@@ -2504,7 +2997,7 @@
         <w:pStyle w:val="ListBullet"/>
       </w:pPr>
       <w:r>
-        <w:t>Submission summary (key fields)</w:t>
+        <w:t>Initiator information</w:t>
       </w:r>
     </w:p>
     <w:p>
@@ -2512,7 +3005,7 @@
         <w:pStyle w:val="ListBullet"/>
       </w:pPr>
       <w:r>
-        <w:t>Amount (for financial workflows)</w:t>
+        <w:t>Submission summary (key field values)</w:t>
       </w:r>
     </w:p>
     <w:p>
@@ -2520,7 +3013,23 @@
         <w:pStyle w:val="ListBullet"/>
       </w:pPr>
       <w:r>
-        <w:t>Direct action links (Approve/Reject)</w:t>
+        <w:t>Amount (for financial workflows)</w:t>
+      </w:r>
+    </w:p>
+    <w:p>
+      <w:pPr>
+        <w:pStyle w:val="ListBullet"/>
+      </w:pPr>
+      <w:r>
+        <w:t>SBU and department information</w:t>
+      </w:r>
+    </w:p>
+    <w:p>
+      <w:pPr>
+        <w:pStyle w:val="ListBullet"/>
+      </w:pPr>
+      <w:r>
+        <w:t>Direct action buttons: Approve, Reject, Escalate</w:t>
       </w:r>
     </w:p>
     <w:p>
@@ -2552,7 +3061,7 @@
         <w:pStyle w:val="Heading2"/>
       </w:pPr>
       <w:r>
-        <w:t>9.2 Using Email Approval Links</w:t>
+        <w:t>10.2 Using Email Approval Links</w:t>
       </w:r>
     </w:p>
     <w:p>
@@ -2597,7 +3106,7 @@
         <w:t xml:space="preserve">Step 3: </w:t>
       </w:r>
       <w:r>
-        <w:t>Click 'Approve' or 'Reject' link</w:t>
+        <w:t>Click 'Approve', 'Reject', or 'Escalate' button</w:t>
       </w:r>
     </w:p>
     <w:p>
@@ -2609,7 +3118,7 @@
         <w:t xml:space="preserve">Step 4: </w:t>
       </w:r>
       <w:r>
-        <w:t>A browser page opens for confirmation</w:t>
+        <w:t>A browser page opens showing the Email Approval page</w:t>
       </w:r>
     </w:p>
     <w:p>
@@ -2621,7 +3130,7 @@
         <w:t xml:space="preserve">Step 5: </w:t>
       </w:r>
       <w:r>
-        <w:t>Add comments if required</w:t>
+        <w:t>Review the submission details if needed</w:t>
       </w:r>
     </w:p>
     <w:p>
@@ -2633,7 +3142,7 @@
         <w:t xml:space="preserve">Step 6: </w:t>
       </w:r>
       <w:r>
-        <w:t>Confirm your action</w:t>
+        <w:t>Add comments (required for reject/escalate, optional for approve)</w:t>
       </w:r>
     </w:p>
     <w:p>
@@ -2645,31 +3154,36 @@
         <w:t xml:space="preserve">Step 7: </w:t>
       </w:r>
       <w:r>
-        <w:t>Success page confirms the action was recorded</w:t>
+        <w:t>Click 'Confirm' to complete the action</w:t>
       </w:r>
     </w:p>
     <w:p>
-      <w:pPr>
-        <w:pStyle w:val="Heading2"/>
-      </w:pPr>
-      <w:r>
-        <w:t>9.3 Email Approval Security</w:t>
+      <w:r>
+        <w:rPr>
+          <w:b/>
+          <w:color w:val="0066CC"/>
+        </w:rPr>
+        <w:t xml:space="preserve">Step 8: </w:t>
+      </w:r>
+      <w:r>
+        <w:t>Success message confirms the action was recorded</w:t>
       </w:r>
     </w:p>
     <w:p>
       <w:pPr>
-        <w:pStyle w:val="ListBullet"/>
-      </w:pPr>
-      <w:r>
-        <w:t>Links are unique and time-limited (typically 7 days)</w:t>
+        <w:pStyle w:val="Heading2"/>
+      </w:pPr>
+      <w:r>
+        <w:t>10.3 Email Approval Page</w:t>
       </w:r>
     </w:p>
     <w:p>
-      <w:pPr>
-        <w:pStyle w:val="ListBullet"/>
-      </w:pPr>
-      <w:r>
-        <w:t>Links can only be used once</w:t>
+      <w:r>
+        <w:rPr>
+          <w:b w:val="0"/>
+          <w:i w:val="0"/>
+        </w:rPr>
+        <w:t>When you click an email link, you see:</w:t>
       </w:r>
     </w:p>
     <w:p>
@@ -2677,7 +3191,207 @@
         <w:pStyle w:val="ListBullet"/>
       </w:pPr>
       <w:r>
+        <w:t>Workflow and submission information</w:t>
+      </w:r>
+    </w:p>
+    <w:p>
+      <w:pPr>
+        <w:pStyle w:val="ListBullet"/>
+      </w:pPr>
+      <w:r>
+        <w:t>Action you selected (Approve/Reject/Escalate)</w:t>
+      </w:r>
+    </w:p>
+    <w:p>
+      <w:pPr>
+        <w:pStyle w:val="ListBullet"/>
+      </w:pPr>
+      <w:r>
+        <w:t>Comment field for your feedback</w:t>
+      </w:r>
+    </w:p>
+    <w:p>
+      <w:pPr>
+        <w:pStyle w:val="ListBullet"/>
+      </w:pPr>
+      <w:r>
+        <w:t>Confirm button to execute the action</w:t>
+      </w:r>
+    </w:p>
+    <w:p>
+      <w:pPr>
+        <w:pStyle w:val="ListBullet"/>
+      </w:pPr>
+      <w:r>
+        <w:t>Cancel button to abort</w:t>
+      </w:r>
+    </w:p>
+    <w:p>
+      <w:pPr>
+        <w:pStyle w:val="Heading2"/>
+      </w:pPr>
+      <w:r>
+        <w:t>10.4 Email Approval Authentication</w:t>
+      </w:r>
+    </w:p>
+    <w:p>
+      <w:r>
+        <w:rPr>
+          <w:b w:val="0"/>
+          <w:i w:val="0"/>
+        </w:rPr>
+        <w:t>Depending on system configuration:</w:t>
+      </w:r>
+    </w:p>
+    <w:tbl>
+      <w:tblPr>
+        <w:tblStyle w:val="TableGrid"/>
+        <w:tblW w:type="auto" w:w="0"/>
+        <w:jc w:val="center"/>
+        <w:tblLook w:firstColumn="1" w:firstRow="1" w:lastColumn="0" w:lastRow="0" w:noHBand="0" w:noVBand="1" w:val="04A0"/>
+      </w:tblPr>
+      <w:tblGrid>
+        <w:gridCol w:w="4320"/>
+        <w:gridCol w:w="4320"/>
+      </w:tblGrid>
+      <w:tr>
+        <w:tc>
+          <w:tcPr>
+            <w:tcW w:type="dxa" w:w="2880"/>
+            <w:shd w:fill="003366"/>
+          </w:tcPr>
+          <w:p>
+            <w:r>
+              <w:rPr>
+                <w:b/>
+                <w:color w:val="FFFFFF"/>
+              </w:rPr>
+              <w:t>Mode</w:t>
+            </w:r>
+          </w:p>
+        </w:tc>
+        <w:tc>
+          <w:tcPr>
+            <w:tcW w:type="dxa" w:w="6480"/>
+            <w:shd w:fill="003366"/>
+          </w:tcPr>
+          <w:p>
+            <w:r>
+              <w:rPr>
+                <w:b/>
+                <w:color w:val="FFFFFF"/>
+              </w:rPr>
+              <w:t>Description</w:t>
+            </w:r>
+          </w:p>
+        </w:tc>
+      </w:tr>
+      <w:tr>
+        <w:tc>
+          <w:tcPr>
+            <w:tcW w:type="dxa" w:w="2880"/>
+          </w:tcPr>
+          <w:p>
+            <w:r>
+              <w:t>No Authentication</w:t>
+            </w:r>
+          </w:p>
+        </w:tc>
+        <w:tc>
+          <w:tcPr>
+            <w:tcW w:type="dxa" w:w="6480"/>
+          </w:tcPr>
+          <w:p>
+            <w:r>
+              <w:t>Action executed directly from email link</w:t>
+            </w:r>
+          </w:p>
+        </w:tc>
+      </w:tr>
+      <w:tr>
+        <w:tc>
+          <w:tcPr>
+            <w:tcW w:type="dxa" w:w="2880"/>
+          </w:tcPr>
+          <w:p>
+            <w:r>
+              <w:t>Inline Login</w:t>
+            </w:r>
+          </w:p>
+        </w:tc>
+        <w:tc>
+          <w:tcPr>
+            <w:tcW w:type="dxa" w:w="6480"/>
+          </w:tcPr>
+          <w:p>
+            <w:r>
+              <w:t>Login dialog appears if not authenticated</w:t>
+            </w:r>
+          </w:p>
+        </w:tc>
+      </w:tr>
+      <w:tr>
+        <w:tc>
+          <w:tcPr>
+            <w:tcW w:type="dxa" w:w="2880"/>
+          </w:tcPr>
+          <w:p>
+            <w:r>
+              <w:t>Full Authentication</w:t>
+            </w:r>
+          </w:p>
+        </w:tc>
+        <w:tc>
+          <w:tcPr>
+            <w:tcW w:type="dxa" w:w="6480"/>
+          </w:tcPr>
+          <w:p>
+            <w:r>
+              <w:t>Must log in to system first</w:t>
+            </w:r>
+          </w:p>
+        </w:tc>
+      </w:tr>
+    </w:tbl>
+    <w:p/>
+    <w:p>
+      <w:pPr>
+        <w:pStyle w:val="Heading2"/>
+      </w:pPr>
+      <w:r>
+        <w:t>10.5 Email Approval Security</w:t>
+      </w:r>
+    </w:p>
+    <w:p>
+      <w:pPr>
+        <w:pStyle w:val="ListBullet"/>
+      </w:pPr>
+      <w:r>
+        <w:t>Links are unique and time-limited (configurable expiry)</w:t>
+      </w:r>
+    </w:p>
+    <w:p>
+      <w:pPr>
+        <w:pStyle w:val="ListBullet"/>
+      </w:pPr>
+      <w:r>
+        <w:t>Links can only be used once</w:t>
+      </w:r>
+    </w:p>
+    <w:p>
+      <w:pPr>
+        <w:pStyle w:val="ListBullet"/>
+      </w:pPr>
+      <w:r>
         <w:t>Action is logged with 'EMAIL' source indicator</w:t>
+      </w:r>
+    </w:p>
+    <w:p>
+      <w:pPr>
+        <w:pStyle w:val="ListBullet"/>
+      </w:pPr>
+      <w:r>
+        <w:t>Token includes approver and workflow validation</w:t>
       </w:r>
     </w:p>
     <w:p>
@@ -2715,7 +3429,7 @@
         <w:t xml:space="preserve">WARNING: </w:t>
       </w:r>
       <w:r>
-        <w:t>Do not forward approval emails - links are specific to your account.</w:t>
+        <w:t>Do not forward approval emails - links are specific to your account and will not work for others.</w:t>
       </w:r>
     </w:p>
     <w:p>
@@ -2723,7 +3437,863 @@
         <w:pStyle w:val="Heading1"/>
       </w:pPr>
       <w:r>
-        <w:t>10. Approval History</w:t>
+        <w:t>11. Auto-Escalation and Amount Limits</w:t>
+      </w:r>
+    </w:p>
+    <w:p>
+      <w:r>
+        <w:rPr>
+          <w:b w:val="0"/>
+          <w:i w:val="0"/>
+        </w:rPr>
+        <w:t>For financial workflows, the system can automatically escalate submissions based on amount limits and approver authority.</w:t>
+      </w:r>
+    </w:p>
+    <w:p>
+      <w:pPr>
+        <w:pStyle w:val="Heading2"/>
+      </w:pPr>
+      <w:r>
+        <w:t>11.1 Amount Limits</w:t>
+      </w:r>
+    </w:p>
+    <w:p>
+      <w:r>
+        <w:rPr>
+          <w:b w:val="0"/>
+          <w:i w:val="0"/>
+        </w:rPr>
+        <w:t>Each approver can have an amount limit defining their maximum approval authority:</w:t>
+      </w:r>
+    </w:p>
+    <w:tbl>
+      <w:tblPr>
+        <w:tblStyle w:val="TableGrid"/>
+        <w:tblW w:type="auto" w:w="0"/>
+        <w:jc w:val="center"/>
+        <w:tblLook w:firstColumn="1" w:firstRow="1" w:lastColumn="0" w:lastRow="0" w:noHBand="0" w:noVBand="1" w:val="04A0"/>
+      </w:tblPr>
+      <w:tblGrid>
+        <w:gridCol w:w="4320"/>
+        <w:gridCol w:w="4320"/>
+      </w:tblGrid>
+      <w:tr>
+        <w:tc>
+          <w:tcPr>
+            <w:tcW w:type="dxa" w:w="2880"/>
+            <w:shd w:fill="003366"/>
+          </w:tcPr>
+          <w:p>
+            <w:r>
+              <w:rPr>
+                <w:b/>
+                <w:color w:val="FFFFFF"/>
+              </w:rPr>
+              <w:t>Limit Type</w:t>
+            </w:r>
+          </w:p>
+        </w:tc>
+        <w:tc>
+          <w:tcPr>
+            <w:tcW w:type="dxa" w:w="6480"/>
+            <w:shd w:fill="003366"/>
+          </w:tcPr>
+          <w:p>
+            <w:r>
+              <w:rPr>
+                <w:b/>
+                <w:color w:val="FFFFFF"/>
+              </w:rPr>
+              <w:t>Description</w:t>
+            </w:r>
+          </w:p>
+        </w:tc>
+      </w:tr>
+      <w:tr>
+        <w:tc>
+          <w:tcPr>
+            <w:tcW w:type="dxa" w:w="2880"/>
+          </w:tcPr>
+          <w:p>
+            <w:r>
+              <w:t>Fixed Amount</w:t>
+            </w:r>
+          </w:p>
+        </w:tc>
+        <w:tc>
+          <w:tcPr>
+            <w:tcW w:type="dxa" w:w="6480"/>
+          </w:tcPr>
+          <w:p>
+            <w:r>
+              <w:t>Can approve up to specified amount (e.g., $10,000)</w:t>
+            </w:r>
+          </w:p>
+        </w:tc>
+      </w:tr>
+      <w:tr>
+        <w:tc>
+          <w:tcPr>
+            <w:tcW w:type="dxa" w:w="2880"/>
+          </w:tcPr>
+          <w:p>
+            <w:r>
+              <w:t>Unlimited</w:t>
+            </w:r>
+          </w:p>
+        </w:tc>
+        <w:tc>
+          <w:tcPr>
+            <w:tcW w:type="dxa" w:w="6480"/>
+          </w:tcPr>
+          <w:p>
+            <w:r>
+              <w:t>Can approve any amount</w:t>
+            </w:r>
+          </w:p>
+        </w:tc>
+      </w:tr>
+      <w:tr>
+        <w:tc>
+          <w:tcPr>
+            <w:tcW w:type="dxa" w:w="2880"/>
+          </w:tcPr>
+          <w:p>
+            <w:r>
+              <w:t>No Limit Set</w:t>
+            </w:r>
+          </w:p>
+        </w:tc>
+        <w:tc>
+          <w:tcPr>
+            <w:tcW w:type="dxa" w:w="6480"/>
+          </w:tcPr>
+          <w:p>
+            <w:r>
+              <w:t>Treated as unlimited or based on workflow config</w:t>
+            </w:r>
+          </w:p>
+        </w:tc>
+      </w:tr>
+    </w:tbl>
+    <w:p/>
+    <w:p>
+      <w:pPr>
+        <w:pStyle w:val="Heading2"/>
+      </w:pPr>
+      <w:r>
+        <w:t>11.2 Auto-Escalation Behavior</w:t>
+      </w:r>
+    </w:p>
+    <w:p>
+      <w:r>
+        <w:rPr>
+          <w:b w:val="0"/>
+          <w:i w:val="0"/>
+        </w:rPr>
+        <w:t>When 'Skip Unauthorized Approvers' is enabled for a workflow:</w:t>
+      </w:r>
+    </w:p>
+    <w:p>
+      <w:pPr>
+        <w:pStyle w:val="ListNumber"/>
+      </w:pPr>
+      <w:r>
+        <w:t>System checks if current approver has sufficient authority</w:t>
+      </w:r>
+    </w:p>
+    <w:p>
+      <w:pPr>
+        <w:pStyle w:val="ListNumber"/>
+      </w:pPr>
+      <w:r>
+        <w:t>If amount exceeds approver's limit, automatically escalates</w:t>
+      </w:r>
+    </w:p>
+    <w:p>
+      <w:pPr>
+        <w:pStyle w:val="ListNumber"/>
+      </w:pPr>
+      <w:r>
+        <w:t>Escalation continues until finding approver with sufficient authority</w:t>
+      </w:r>
+    </w:p>
+    <w:p>
+      <w:pPr>
+        <w:pStyle w:val="ListNumber"/>
+      </w:pPr>
+      <w:r>
+        <w:t>If no authorized approver found, workflow goes to final approver</w:t>
+      </w:r>
+    </w:p>
+    <w:p/>
+    <w:p>
+      <w:pPr>
+        <w:ind w:left="720"/>
+      </w:pPr>
+      <w:r>
+        <w:rPr>
+          <w:b/>
+          <w:color w:val="006633"/>
+        </w:rPr>
+        <w:t>Example: Auto-Escalation Example</w:t>
+        <w:br/>
+      </w:r>
+      <w:r>
+        <w:rPr>
+          <w:i/>
+          <w:sz w:val="20"/>
+        </w:rPr>
+        <w:t>Workflow: Purchase Request for $25,000</w:t>
+        <w:br/>
+        <w:br/>
+        <w:t>Level 1 Approver: John (Limit: $5,000)</w:t>
+        <w:br/>
+        <w:t xml:space="preserve">  -&gt; Auto-escalated (amount exceeds limit)</w:t>
+        <w:br/>
+        <w:br/>
+        <w:t>Level 2 Approver: Jane (Limit: $20,000)</w:t>
+        <w:br/>
+        <w:t xml:space="preserve">  -&gt; Auto-escalated (amount exceeds limit)</w:t>
+        <w:br/>
+        <w:br/>
+        <w:t>Level 3 Approver: Mike (Limit: Unlimited)</w:t>
+        <w:br/>
+        <w:t xml:space="preserve">  -&gt; Workflow assigned here for approval</w:t>
+        <w:br/>
+        <w:br/>
+        <w:t>Result: John and Jane are skipped automatically.</w:t>
+        <w:br/>
+      </w:r>
+    </w:p>
+    <w:p>
+      <w:pPr>
+        <w:pStyle w:val="Heading2"/>
+      </w:pPr>
+      <w:r>
+        <w:t>11.3 Financial vs Non-Financial Workflows</w:t>
+      </w:r>
+    </w:p>
+    <w:tbl>
+      <w:tblPr>
+        <w:tblStyle w:val="TableGrid"/>
+        <w:tblW w:type="auto" w:w="0"/>
+        <w:jc w:val="center"/>
+        <w:tblLook w:firstColumn="1" w:firstRow="1" w:lastColumn="0" w:lastRow="0" w:noHBand="0" w:noVBand="1" w:val="04A0"/>
+      </w:tblPr>
+      <w:tblGrid>
+        <w:gridCol w:w="2880"/>
+        <w:gridCol w:w="2880"/>
+        <w:gridCol w:w="2880"/>
+      </w:tblGrid>
+      <w:tr>
+        <w:tc>
+          <w:tcPr>
+            <w:tcW w:type="dxa" w:w="3600"/>
+            <w:shd w:fill="003366"/>
+          </w:tcPr>
+          <w:p>
+            <w:r>
+              <w:rPr>
+                <w:b/>
+                <w:color w:val="FFFFFF"/>
+              </w:rPr>
+              <w:t>Category</w:t>
+            </w:r>
+          </w:p>
+        </w:tc>
+        <w:tc>
+          <w:tcPr>
+            <w:tcW w:type="dxa" w:w="2880"/>
+            <w:shd w:fill="003366"/>
+          </w:tcPr>
+          <w:p>
+            <w:r>
+              <w:rPr>
+                <w:b/>
+                <w:color w:val="FFFFFF"/>
+              </w:rPr>
+              <w:t>Amount Limits Apply?</w:t>
+            </w:r>
+          </w:p>
+        </w:tc>
+        <w:tc>
+          <w:tcPr>
+            <w:tcW w:type="dxa" w:w="2880"/>
+            <w:shd w:fill="003366"/>
+          </w:tcPr>
+          <w:p>
+            <w:r>
+              <w:rPr>
+                <w:b/>
+                <w:color w:val="FFFFFF"/>
+              </w:rPr>
+              <w:t>Auto-Escalation?</w:t>
+            </w:r>
+          </w:p>
+        </w:tc>
+      </w:tr>
+      <w:tr>
+        <w:tc>
+          <w:tcPr>
+            <w:tcW w:type="dxa" w:w="3600"/>
+          </w:tcPr>
+          <w:p>
+            <w:r>
+              <w:t>FINANCIAL</w:t>
+            </w:r>
+          </w:p>
+        </w:tc>
+        <w:tc>
+          <w:tcPr>
+            <w:tcW w:type="dxa" w:w="2880"/>
+          </w:tcPr>
+          <w:p>
+            <w:r>
+              <w:t>Yes</w:t>
+            </w:r>
+          </w:p>
+        </w:tc>
+        <w:tc>
+          <w:tcPr>
+            <w:tcW w:type="dxa" w:w="2880"/>
+          </w:tcPr>
+          <w:p>
+            <w:r>
+              <w:t>Based on configuration</w:t>
+            </w:r>
+          </w:p>
+        </w:tc>
+      </w:tr>
+      <w:tr>
+        <w:tc>
+          <w:tcPr>
+            <w:tcW w:type="dxa" w:w="3600"/>
+          </w:tcPr>
+          <w:p>
+            <w:r>
+              <w:t>NON_FINANCIAL</w:t>
+            </w:r>
+          </w:p>
+        </w:tc>
+        <w:tc>
+          <w:tcPr>
+            <w:tcW w:type="dxa" w:w="2880"/>
+          </w:tcPr>
+          <w:p>
+            <w:r>
+              <w:t>No</w:t>
+            </w:r>
+          </w:p>
+        </w:tc>
+        <w:tc>
+          <w:tcPr>
+            <w:tcW w:type="dxa" w:w="2880"/>
+          </w:tcPr>
+          <w:p>
+            <w:r>
+              <w:t>No (no amount field)</w:t>
+            </w:r>
+          </w:p>
+        </w:tc>
+      </w:tr>
+    </w:tbl>
+    <w:p/>
+    <w:p>
+      <w:pPr>
+        <w:pStyle w:val="Heading2"/>
+      </w:pPr>
+      <w:r>
+        <w:t>11.4 Identifying Limited Fields</w:t>
+      </w:r>
+    </w:p>
+    <w:p>
+      <w:r>
+        <w:rPr>
+          <w:b w:val="0"/>
+          <w:i w:val="0"/>
+        </w:rPr>
+        <w:t>In financial workflows, certain fields are marked as 'Limited' (amount fields). These fields:</w:t>
+      </w:r>
+    </w:p>
+    <w:p>
+      <w:pPr>
+        <w:pStyle w:val="ListBullet"/>
+      </w:pPr>
+      <w:r>
+        <w:t>Are used to determine approval authority</w:t>
+      </w:r>
+    </w:p>
+    <w:p>
+      <w:pPr>
+        <w:pStyle w:val="ListBullet"/>
+      </w:pPr>
+      <w:r>
+        <w:t>Trigger auto-escalation when exceeding limits</w:t>
+      </w:r>
+    </w:p>
+    <w:p>
+      <w:pPr>
+        <w:pStyle w:val="ListBullet"/>
+      </w:pPr>
+      <w:r>
+        <w:t>Show the submission amount in approval queue</w:t>
+      </w:r>
+    </w:p>
+    <w:p>
+      <w:pPr>
+        <w:pStyle w:val="ListBullet"/>
+      </w:pPr>
+      <w:r>
+        <w:t>Are highlighted in workflow configuration</w:t>
+      </w:r>
+    </w:p>
+    <w:p>
+      <w:pPr>
+        <w:pStyle w:val="Heading1"/>
+      </w:pPr>
+      <w:r>
+        <w:t>12. Multi-Level Approvals</w:t>
+      </w:r>
+    </w:p>
+    <w:p>
+      <w:pPr>
+        <w:pStyle w:val="Heading2"/>
+      </w:pPr>
+      <w:r>
+        <w:t>12.1 Understanding Approval Levels</w:t>
+      </w:r>
+    </w:p>
+    <w:p>
+      <w:r>
+        <w:rPr>
+          <w:b w:val="0"/>
+          <w:i w:val="0"/>
+        </w:rPr>
+        <w:t>Workflows can have multiple approval levels, each with one or more approvers:</w:t>
+      </w:r>
+    </w:p>
+    <w:tbl>
+      <w:tblPr>
+        <w:tblStyle w:val="TableGrid"/>
+        <w:tblW w:type="auto" w:w="0"/>
+        <w:jc w:val="center"/>
+        <w:tblLook w:firstColumn="1" w:firstRow="1" w:lastColumn="0" w:lastRow="0" w:noHBand="0" w:noVBand="1" w:val="04A0"/>
+      </w:tblPr>
+      <w:tblGrid>
+        <w:gridCol w:w="2880"/>
+        <w:gridCol w:w="2880"/>
+        <w:gridCol w:w="2880"/>
+      </w:tblGrid>
+      <w:tr>
+        <w:tc>
+          <w:tcPr>
+            <w:tcW w:type="dxa" w:w="2160"/>
+            <w:shd w:fill="003366"/>
+          </w:tcPr>
+          <w:p>
+            <w:r>
+              <w:rPr>
+                <w:b/>
+                <w:color w:val="FFFFFF"/>
+              </w:rPr>
+              <w:t>Level</w:t>
+            </w:r>
+          </w:p>
+        </w:tc>
+        <w:tc>
+          <w:tcPr>
+            <w:tcW w:type="dxa" w:w="2880"/>
+            <w:shd w:fill="003366"/>
+          </w:tcPr>
+          <w:p>
+            <w:r>
+              <w:rPr>
+                <w:b/>
+                <w:color w:val="FFFFFF"/>
+              </w:rPr>
+              <w:t>Typical Role</w:t>
+            </w:r>
+          </w:p>
+        </w:tc>
+        <w:tc>
+          <w:tcPr>
+            <w:tcW w:type="dxa" w:w="4320"/>
+            <w:shd w:fill="003366"/>
+          </w:tcPr>
+          <w:p>
+            <w:r>
+              <w:rPr>
+                <w:b/>
+                <w:color w:val="FFFFFF"/>
+              </w:rPr>
+              <w:t>Description</w:t>
+            </w:r>
+          </w:p>
+        </w:tc>
+      </w:tr>
+      <w:tr>
+        <w:tc>
+          <w:tcPr>
+            <w:tcW w:type="dxa" w:w="2160"/>
+          </w:tcPr>
+          <w:p>
+            <w:r>
+              <w:t>Level 1</w:t>
+            </w:r>
+          </w:p>
+        </w:tc>
+        <w:tc>
+          <w:tcPr>
+            <w:tcW w:type="dxa" w:w="2880"/>
+          </w:tcPr>
+          <w:p>
+            <w:r>
+              <w:t>Immediate Supervisor</w:t>
+            </w:r>
+          </w:p>
+        </w:tc>
+        <w:tc>
+          <w:tcPr>
+            <w:tcW w:type="dxa" w:w="4320"/>
+          </w:tcPr>
+          <w:p>
+            <w:r>
+              <w:t>First review and validation</w:t>
+            </w:r>
+          </w:p>
+        </w:tc>
+      </w:tr>
+      <w:tr>
+        <w:tc>
+          <w:tcPr>
+            <w:tcW w:type="dxa" w:w="2160"/>
+          </w:tcPr>
+          <w:p>
+            <w:r>
+              <w:t>Level 2</w:t>
+            </w:r>
+          </w:p>
+        </w:tc>
+        <w:tc>
+          <w:tcPr>
+            <w:tcW w:type="dxa" w:w="2880"/>
+          </w:tcPr>
+          <w:p>
+            <w:r>
+              <w:t>Department Manager</w:t>
+            </w:r>
+          </w:p>
+        </w:tc>
+        <w:tc>
+          <w:tcPr>
+            <w:tcW w:type="dxa" w:w="4320"/>
+          </w:tcPr>
+          <w:p>
+            <w:r>
+              <w:t>Departmental authorization</w:t>
+            </w:r>
+          </w:p>
+        </w:tc>
+      </w:tr>
+      <w:tr>
+        <w:tc>
+          <w:tcPr>
+            <w:tcW w:type="dxa" w:w="2160"/>
+          </w:tcPr>
+          <w:p>
+            <w:r>
+              <w:t>Level 3</w:t>
+            </w:r>
+          </w:p>
+        </w:tc>
+        <w:tc>
+          <w:tcPr>
+            <w:tcW w:type="dxa" w:w="2880"/>
+          </w:tcPr>
+          <w:p>
+            <w:r>
+              <w:t>Finance/Director</w:t>
+            </w:r>
+          </w:p>
+        </w:tc>
+        <w:tc>
+          <w:tcPr>
+            <w:tcW w:type="dxa" w:w="4320"/>
+          </w:tcPr>
+          <w:p>
+            <w:r>
+              <w:t>Higher authority approval</w:t>
+            </w:r>
+          </w:p>
+        </w:tc>
+      </w:tr>
+      <w:tr>
+        <w:tc>
+          <w:tcPr>
+            <w:tcW w:type="dxa" w:w="2160"/>
+          </w:tcPr>
+          <w:p>
+            <w:r>
+              <w:t>Level 4+</w:t>
+            </w:r>
+          </w:p>
+        </w:tc>
+        <w:tc>
+          <w:tcPr>
+            <w:tcW w:type="dxa" w:w="2880"/>
+          </w:tcPr>
+          <w:p>
+            <w:r>
+              <w:t>Executive/Board</w:t>
+            </w:r>
+          </w:p>
+        </w:tc>
+        <w:tc>
+          <w:tcPr>
+            <w:tcW w:type="dxa" w:w="4320"/>
+          </w:tcPr>
+          <w:p>
+            <w:r>
+              <w:t>Final approval for large requests</w:t>
+            </w:r>
+          </w:p>
+        </w:tc>
+      </w:tr>
+    </w:tbl>
+    <w:p/>
+    <w:p>
+      <w:pPr>
+        <w:pStyle w:val="Heading2"/>
+      </w:pPr>
+      <w:r>
+        <w:t>12.2 Approval Flow</w:t>
+      </w:r>
+    </w:p>
+    <w:p>
+      <w:r>
+        <w:rPr>
+          <w:b w:val="0"/>
+          <w:i w:val="0"/>
+        </w:rPr>
+        <w:t>The approval process moves through levels sequentially:</w:t>
+      </w:r>
+    </w:p>
+    <w:p>
+      <w:pPr>
+        <w:pStyle w:val="ListNumber"/>
+      </w:pPr>
+      <w:r>
+        <w:t>Submission enters at Level 1</w:t>
+      </w:r>
+    </w:p>
+    <w:p>
+      <w:pPr>
+        <w:pStyle w:val="ListNumber"/>
+      </w:pPr>
+      <w:r>
+        <w:t>Level 1 approver reviews and approves</w:t>
+      </w:r>
+    </w:p>
+    <w:p>
+      <w:pPr>
+        <w:pStyle w:val="ListNumber"/>
+      </w:pPr>
+      <w:r>
+        <w:t>If more levels exist, moves to Level 2</w:t>
+      </w:r>
+    </w:p>
+    <w:p>
+      <w:pPr>
+        <w:pStyle w:val="ListNumber"/>
+      </w:pPr>
+      <w:r>
+        <w:t>Process continues until final level approves</w:t>
+      </w:r>
+    </w:p>
+    <w:p>
+      <w:pPr>
+        <w:pStyle w:val="ListNumber"/>
+      </w:pPr>
+      <w:r>
+        <w:t>Workflow marked as fully Approved</w:t>
+      </w:r>
+    </w:p>
+    <w:p>
+      <w:pPr>
+        <w:pStyle w:val="Heading2"/>
+      </w:pPr>
+      <w:r>
+        <w:t>12.3 Multiple Approvers at Same Level</w:t>
+      </w:r>
+    </w:p>
+    <w:p>
+      <w:r>
+        <w:rPr>
+          <w:b w:val="0"/>
+          <w:i w:val="0"/>
+        </w:rPr>
+        <w:t>Some levels may have multiple approvers. Depending on configuration:</w:t>
+      </w:r>
+    </w:p>
+    <w:tbl>
+      <w:tblPr>
+        <w:tblStyle w:val="TableGrid"/>
+        <w:tblW w:type="auto" w:w="0"/>
+        <w:jc w:val="center"/>
+        <w:tblLook w:firstColumn="1" w:firstRow="1" w:lastColumn="0" w:lastRow="0" w:noHBand="0" w:noVBand="1" w:val="04A0"/>
+      </w:tblPr>
+      <w:tblGrid>
+        <w:gridCol w:w="4320"/>
+        <w:gridCol w:w="4320"/>
+      </w:tblGrid>
+      <w:tr>
+        <w:tc>
+          <w:tcPr>
+            <w:tcW w:type="dxa" w:w="2880"/>
+            <w:shd w:fill="003366"/>
+          </w:tcPr>
+          <w:p>
+            <w:r>
+              <w:rPr>
+                <w:b/>
+                <w:color w:val="FFFFFF"/>
+              </w:rPr>
+              <w:t>Mode</w:t>
+            </w:r>
+          </w:p>
+        </w:tc>
+        <w:tc>
+          <w:tcPr>
+            <w:tcW w:type="dxa" w:w="6480"/>
+            <w:shd w:fill="003366"/>
+          </w:tcPr>
+          <w:p>
+            <w:r>
+              <w:rPr>
+                <w:b/>
+                <w:color w:val="FFFFFF"/>
+              </w:rPr>
+              <w:t>Requirement</w:t>
+            </w:r>
+          </w:p>
+        </w:tc>
+      </w:tr>
+      <w:tr>
+        <w:tc>
+          <w:tcPr>
+            <w:tcW w:type="dxa" w:w="2880"/>
+          </w:tcPr>
+          <w:p>
+            <w:r>
+              <w:t>Any One</w:t>
+            </w:r>
+          </w:p>
+        </w:tc>
+        <w:tc>
+          <w:tcPr>
+            <w:tcW w:type="dxa" w:w="6480"/>
+          </w:tcPr>
+          <w:p>
+            <w:r>
+              <w:t>Any single approver can approve</w:t>
+            </w:r>
+          </w:p>
+        </w:tc>
+      </w:tr>
+      <w:tr>
+        <w:tc>
+          <w:tcPr>
+            <w:tcW w:type="dxa" w:w="2880"/>
+          </w:tcPr>
+          <w:p>
+            <w:r>
+              <w:t>All Required</w:t>
+            </w:r>
+          </w:p>
+        </w:tc>
+        <w:tc>
+          <w:tcPr>
+            <w:tcW w:type="dxa" w:w="6480"/>
+          </w:tcPr>
+          <w:p>
+            <w:r>
+              <w:t>All approvers must approve</w:t>
+            </w:r>
+          </w:p>
+        </w:tc>
+      </w:tr>
+      <w:tr>
+        <w:tc>
+          <w:tcPr>
+            <w:tcW w:type="dxa" w:w="2880"/>
+          </w:tcPr>
+          <w:p>
+            <w:r>
+              <w:t>Sequential</w:t>
+            </w:r>
+          </w:p>
+        </w:tc>
+        <w:tc>
+          <w:tcPr>
+            <w:tcW w:type="dxa" w:w="6480"/>
+          </w:tcPr>
+          <w:p>
+            <w:r>
+              <w:t>Approvers act in specified order</w:t>
+            </w:r>
+          </w:p>
+        </w:tc>
+      </w:tr>
+    </w:tbl>
+    <w:p/>
+    <w:p/>
+    <w:p>
+      <w:pPr>
+        <w:ind w:left="720"/>
+      </w:pPr>
+      <w:r>
+        <w:rPr>
+          <w:b/>
+          <w:color w:val="006633"/>
+        </w:rPr>
+        <w:t>Example: Multi-Level Approval Example</w:t>
+        <w:br/>
+      </w:r>
+      <w:r>
+        <w:rPr>
+          <w:i/>
+          <w:sz w:val="20"/>
+        </w:rPr>
+        <w:t>Workflow: Purchase Request for $5,000</w:t>
+        <w:br/>
+        <w:br/>
+        <w:t>Level 1: Department Manager (You)</w:t>
+        <w:br/>
+        <w:t>- You review and approve</w:t>
+        <w:br/>
+        <w:t>- Workflow moves to Level 2</w:t>
+        <w:br/>
+        <w:br/>
+        <w:t>Level 2: Finance Manager</w:t>
+        <w:br/>
+        <w:t>- Reviews and approves</w:t>
+        <w:br/>
+        <w:t>- Workflow fully approved</w:t>
+        <w:br/>
+        <w:br/>
+        <w:t>Final Status: APPROVED</w:t>
+        <w:br/>
+        <w:t>Initiator notified of approval</w:t>
+        <w:br/>
+      </w:r>
+    </w:p>
+    <w:p>
+      <w:pPr>
+        <w:pStyle w:val="Heading1"/>
+      </w:pPr>
+      <w:r>
+        <w:t>13. Approval History</w:t>
       </w:r>
     </w:p>
     <w:p>
@@ -2740,7 +4310,7 @@
         <w:pStyle w:val="Heading2"/>
       </w:pPr>
       <w:r>
-        <w:t>10.1 Viewing Approval History</w:t>
+        <w:t>13.1 Viewing Approval History</w:t>
       </w:r>
     </w:p>
     <w:p>
@@ -2793,7 +4363,7 @@
         <w:pStyle w:val="Heading2"/>
       </w:pPr>
       <w:r>
-        <w:t>10.2 History Information</w:t>
+        <w:t>13.2 History Information</w:t>
       </w:r>
     </w:p>
     <w:tbl>
@@ -2878,7 +4448,7 @@
           </w:tcPr>
           <w:p>
             <w:r>
-              <w:t>SUBMITTED, APPROVED, REJECTED, ESCALATED, etc.</w:t>
+              <w:t>SUBMITTED, APPROVED, REJECTED, ESCALATED, ON_HOLD, etc.</w:t>
             </w:r>
           </w:p>
         </w:tc>
@@ -3002,7 +4572,7 @@
         <w:pStyle w:val="Heading2"/>
       </w:pPr>
       <w:r>
-        <w:t>10.3 Action Types in History</w:t>
+        <w:t>13.3 Action Types in History</w:t>
       </w:r>
     </w:p>
     <w:tbl>
@@ -3131,7 +4701,29 @@
           </w:tcPr>
           <w:p>
             <w:r>
-              <w:t>Escalated to higher authority</w:t>
+              <w:t>Escalated to higher authority (manual or auto)</w:t>
+            </w:r>
+          </w:p>
+        </w:tc>
+      </w:tr>
+      <w:tr>
+        <w:tc>
+          <w:tcPr>
+            <w:tcW w:type="dxa" w:w="2880"/>
+          </w:tcPr>
+          <w:p>
+            <w:r>
+              <w:t>ON_HOLD</w:t>
+            </w:r>
+          </w:p>
+        </w:tc>
+        <w:tc>
+          <w:tcPr>
+            <w:tcW w:type="dxa" w:w="6480"/>
+          </w:tcPr>
+          <w:p>
+            <w:r>
+              <w:t>Placed on hold by approver</w:t>
             </w:r>
           </w:p>
         </w:tc>
@@ -3231,7 +4823,7 @@
         <w:pStyle w:val="Heading1"/>
       </w:pPr>
       <w:r>
-        <w:t>11. Best Practices</w:t>
+        <w:t>14. Best Practices</w:t>
       </w:r>
     </w:p>
     <w:p>
@@ -3239,7 +4831,7 @@
         <w:pStyle w:val="Heading2"/>
       </w:pPr>
       <w:r>
-        <w:t>11.1 Timely Processing</w:t>
+        <w:t>14.1 Timely Processing</w:t>
       </w:r>
     </w:p>
     <w:p>
@@ -3276,18 +4868,18 @@
     </w:p>
     <w:p>
       <w:pPr>
-        <w:pStyle w:val="Heading2"/>
-      </w:pPr>
-      <w:r>
-        <w:t>11.2 Thorough Review</w:t>
+        <w:pStyle w:val="ListBullet"/>
+      </w:pPr>
+      <w:r>
+        <w:t>Use email approval links for quick actions</w:t>
       </w:r>
     </w:p>
     <w:p>
       <w:pPr>
-        <w:pStyle w:val="ListBullet"/>
-      </w:pPr>
-      <w:r>
-        <w:t>Read all form fields carefully</w:t>
+        <w:pStyle w:val="Heading2"/>
+      </w:pPr>
+      <w:r>
+        <w:t>14.2 Thorough Review</w:t>
       </w:r>
     </w:p>
     <w:p>
@@ -3295,7 +4887,7 @@
         <w:pStyle w:val="ListBullet"/>
       </w:pPr>
       <w:r>
-        <w:t>Review all attachments before deciding</w:t>
+        <w:t>Read all form fields carefully</w:t>
       </w:r>
     </w:p>
     <w:p>
@@ -3303,7 +4895,7 @@
         <w:pStyle w:val="ListBullet"/>
       </w:pPr>
       <w:r>
-        <w:t>Verify amounts and calculations</w:t>
+        <w:t>Review all attachments before deciding</w:t>
       </w:r>
     </w:p>
     <w:p>
@@ -3311,7 +4903,7 @@
         <w:pStyle w:val="ListBullet"/>
       </w:pPr>
       <w:r>
-        <w:t>Check for policy compliance</w:t>
+        <w:t>Verify amounts and calculations</w:t>
       </w:r>
     </w:p>
     <w:p>
@@ -3319,15 +4911,15 @@
         <w:pStyle w:val="ListBullet"/>
       </w:pPr>
       <w:r>
-        <w:t>Ensure proper authorization chain</w:t>
+        <w:t>Check for policy compliance</w:t>
       </w:r>
     </w:p>
     <w:p>
       <w:pPr>
-        <w:pStyle w:val="Heading2"/>
-      </w:pPr>
-      <w:r>
-        <w:t>11.3 Clear Communication</w:t>
+        <w:pStyle w:val="ListBullet"/>
+      </w:pPr>
+      <w:r>
+        <w:t>Ensure proper authorization chain</w:t>
       </w:r>
     </w:p>
     <w:p>
@@ -3335,15 +4927,15 @@
         <w:pStyle w:val="ListBullet"/>
       </w:pPr>
       <w:r>
-        <w:t>Always add meaningful comments</w:t>
+        <w:t>For financial workflows, verify amount is within your authority</w:t>
       </w:r>
     </w:p>
     <w:p>
       <w:pPr>
-        <w:pStyle w:val="ListBullet"/>
-      </w:pPr>
-      <w:r>
-        <w:t>Be specific about rejection reasons</w:t>
+        <w:pStyle w:val="Heading2"/>
+      </w:pPr>
+      <w:r>
+        <w:t>14.3 Clear Communication</w:t>
       </w:r>
     </w:p>
     <w:p>
@@ -3351,7 +4943,7 @@
         <w:pStyle w:val="ListBullet"/>
       </w:pPr>
       <w:r>
-        <w:t>Provide guidance for resubmission</w:t>
+        <w:t>Always add meaningful comments</w:t>
       </w:r>
     </w:p>
     <w:p>
@@ -3359,15 +4951,15 @@
         <w:pStyle w:val="ListBullet"/>
       </w:pPr>
       <w:r>
-        <w:t>Document any special considerations</w:t>
+        <w:t>Be specific about rejection reasons</w:t>
       </w:r>
     </w:p>
     <w:p>
       <w:pPr>
-        <w:pStyle w:val="Heading2"/>
-      </w:pPr>
-      <w:r>
-        <w:t>11.4 Security Awareness</w:t>
+        <w:pStyle w:val="ListBullet"/>
+      </w:pPr>
+      <w:r>
+        <w:t>Provide guidance for resubmission</w:t>
       </w:r>
     </w:p>
     <w:p>
@@ -3375,15 +4967,15 @@
         <w:pStyle w:val="ListBullet"/>
       </w:pPr>
       <w:r>
-        <w:t>Log out when leaving your workstation</w:t>
+        <w:t>Document any special considerations</w:t>
       </w:r>
     </w:p>
     <w:p>
       <w:pPr>
-        <w:pStyle w:val="ListBullet"/>
-      </w:pPr>
-      <w:r>
-        <w:t>Don't share or forward email approval links</w:t>
+        <w:pStyle w:val="Heading2"/>
+      </w:pPr>
+      <w:r>
+        <w:t>14.4 Security Awareness</w:t>
       </w:r>
     </w:p>
     <w:p>
@@ -3391,7 +4983,7 @@
         <w:pStyle w:val="ListBullet"/>
       </w:pPr>
       <w:r>
-        <w:t>Report suspicious workflows to administrators</w:t>
+        <w:t>Log out when leaving your workstation</w:t>
       </w:r>
     </w:p>
     <w:p>
@@ -3399,15 +4991,31 @@
         <w:pStyle w:val="ListBullet"/>
       </w:pPr>
       <w:r>
-        <w:t>Verify initiator identity for unusual requests</w:t>
+        <w:t>Don't share or forward email approval links</w:t>
       </w:r>
     </w:p>
     <w:p>
       <w:pPr>
+        <w:pStyle w:val="ListBullet"/>
+      </w:pPr>
+      <w:r>
+        <w:t>Report suspicious workflows to administrators</w:t>
+      </w:r>
+    </w:p>
+    <w:p>
+      <w:pPr>
+        <w:pStyle w:val="ListBullet"/>
+      </w:pPr>
+      <w:r>
+        <w:t>Verify initiator identity for unusual requests</w:t>
+      </w:r>
+    </w:p>
+    <w:p>
+      <w:pPr>
         <w:pStyle w:val="Heading2"/>
       </w:pPr>
       <w:r>
-        <w:t>11.5 Troubleshooting</w:t>
+        <w:t>14.5 Troubleshooting</w:t>
       </w:r>
     </w:p>
     <w:tbl>
@@ -3492,7 +5100,7 @@
           </w:tcPr>
           <w:p>
             <w:r>
-              <w:t>Check if already approved or escalated</w:t>
+              <w:t>Check if already approved, escalated, or on hold</w:t>
             </w:r>
           </w:p>
         </w:tc>
@@ -3526,6 +5134,28 @@
           </w:tcPr>
           <w:p>
             <w:r>
+              <w:t>Amount exceeds my limit</w:t>
+            </w:r>
+          </w:p>
+        </w:tc>
+        <w:tc>
+          <w:tcPr>
+            <w:tcW w:type="dxa" w:w="5760"/>
+          </w:tcPr>
+          <w:p>
+            <w:r>
+              <w:t>Escalate to higher authority or contact admin</w:t>
+            </w:r>
+          </w:p>
+        </w:tc>
+      </w:tr>
+      <w:tr>
+        <w:tc>
+          <w:tcPr>
+            <w:tcW w:type="dxa" w:w="3600"/>
+          </w:tcPr>
+          <w:p>
+            <w:r>
               <w:t>Comment box too short</w:t>
             </w:r>
           </w:p>
@@ -3537,6 +5167,28 @@
           <w:p>
             <w:r>
               <w:t>Use clear, concise language; contact admin if limit too restrictive</w:t>
+            </w:r>
+          </w:p>
+        </w:tc>
+      </w:tr>
+      <w:tr>
+        <w:tc>
+          <w:tcPr>
+            <w:tcW w:type="dxa" w:w="3600"/>
+          </w:tcPr>
+          <w:p>
+            <w:r>
+              <w:t>Workflow auto-escalated</w:t>
+            </w:r>
+          </w:p>
+        </w:tc>
+        <w:tc>
+          <w:tcPr>
+            <w:tcW w:type="dxa" w:w="5760"/>
+          </w:tcPr>
+          <w:p>
+            <w:r>
+              <w:t>Normal for amounts exceeding your limit</w:t>
             </w:r>
           </w:p>
         </w:tc>

</xml_diff>